<commit_message>
commit diagramas e informe
</commit_message>
<xml_diff>
--- a/Informe.docx
+++ b/Informe.docx
@@ -127,7 +127,6 @@
     </w:p>
     <w:p>
       <w:pPr>
-        <w:jc w:val="both"/>
         <w:rPr>
           <w:sz w:val="32"/>
           <w:szCs w:val="48"/>
@@ -137,7 +136,6 @@
     </w:p>
     <w:p>
       <w:pPr>
-        <w:jc w:val="both"/>
         <w:rPr>
           <w:sz w:val="32"/>
           <w:szCs w:val="48"/>
@@ -147,7 +145,6 @@
     </w:p>
     <w:p>
       <w:pPr>
-        <w:jc w:val="both"/>
         <w:rPr>
           <w:b/>
           <w:sz w:val="32"/>
@@ -158,7 +155,6 @@
     </w:p>
     <w:p>
       <w:pPr>
-        <w:jc w:val="both"/>
         <w:rPr>
           <w:b/>
           <w:sz w:val="32"/>
@@ -169,7 +165,6 @@
     </w:p>
     <w:p>
       <w:pPr>
-        <w:jc w:val="both"/>
         <w:rPr>
           <w:b/>
           <w:sz w:val="32"/>
@@ -240,7 +235,16 @@
           <w:szCs w:val="24"/>
           <w:lang w:val="es-ES"/>
         </w:rPr>
-        <w:t>Mg. Ing. César Omar Aranda</w:t>
+        <w:t>Esp</w:t>
+      </w:r>
+      <w:bookmarkStart w:id="0" w:name="_GoBack"/>
+      <w:bookmarkEnd w:id="0"/>
+      <w:r>
+        <w:rPr>
+          <w:szCs w:val="24"/>
+          <w:lang w:val="es-ES"/>
+        </w:rPr>
+        <w:t>. Ing. César Omar Aranda</w:t>
       </w:r>
     </w:p>
     <w:p>
@@ -1654,12 +1658,11 @@
     <w:p>
       <w:pPr>
         <w:pStyle w:val="Ttulo1"/>
-        <w:jc w:val="both"/>
-        <w:rPr>
-          <w:lang w:val="es-ES"/>
-        </w:rPr>
-      </w:pPr>
-      <w:bookmarkStart w:id="0" w:name="_Toc181020440"/>
+        <w:rPr>
+          <w:lang w:val="es-ES"/>
+        </w:rPr>
+      </w:pPr>
+      <w:bookmarkStart w:id="1" w:name="_Toc181020440"/>
       <w:r>
         <w:rPr>
           <w:lang w:val="es-ES"/>
@@ -1667,11 +1670,10 @@
         <w:lastRenderedPageBreak/>
         <w:t>Introducción</w:t>
       </w:r>
-      <w:bookmarkEnd w:id="0"/>
-    </w:p>
-    <w:p>
-      <w:pPr>
-        <w:jc w:val="both"/>
+      <w:bookmarkEnd w:id="1"/>
+    </w:p>
+    <w:p>
+      <w:pPr>
         <w:rPr>
           <w:lang w:val="es-ES"/>
         </w:rPr>
@@ -1710,361 +1712,29 @@
         </w:rPr>
         <w:t>.</w:t>
       </w:r>
-    </w:p>
-    <w:p>
-      <w:pPr>
-        <w:jc w:val="both"/>
-        <w:rPr>
-          <w:lang w:val="es-ES"/>
-        </w:rPr>
-      </w:pPr>
-      <w:r>
-        <w:rPr>
-          <w:lang w:val="es-ES"/>
-        </w:rPr>
-        <w:t>El proyecto abarca el diseño de un servidor en Python y de un cliente en C++. La lógica de control del robot se encuentra implementada en el servidor, y éste proporciona una interfaz de acceso remoto RPC</w:t>
-      </w:r>
-      <w:r>
-        <w:rPr>
-          <w:lang w:val="es-ES"/>
-        </w:rPr>
-        <w:t xml:space="preserve"> (</w:t>
-      </w:r>
-      <w:proofErr w:type="spellStart"/>
-      <w:r>
-        <w:rPr>
-          <w:lang w:val="es-ES"/>
-        </w:rPr>
-        <w:t>Remote</w:t>
-      </w:r>
-      <w:proofErr w:type="spellEnd"/>
-      <w:r>
-        <w:rPr>
-          <w:lang w:val="es-ES"/>
-        </w:rPr>
-        <w:t xml:space="preserve"> </w:t>
-      </w:r>
-      <w:proofErr w:type="spellStart"/>
-      <w:r>
-        <w:rPr>
-          <w:lang w:val="es-ES"/>
-        </w:rPr>
-        <w:t>Procedure</w:t>
-      </w:r>
-      <w:proofErr w:type="spellEnd"/>
-      <w:r>
-        <w:rPr>
-          <w:lang w:val="es-ES"/>
-        </w:rPr>
-        <w:t xml:space="preserve"> </w:t>
-      </w:r>
-      <w:proofErr w:type="spellStart"/>
-      <w:r>
-        <w:rPr>
-          <w:lang w:val="es-ES"/>
-        </w:rPr>
-        <w:t>Call</w:t>
-      </w:r>
-      <w:proofErr w:type="spellEnd"/>
-      <w:r>
-        <w:rPr>
-          <w:lang w:val="es-ES"/>
-        </w:rPr>
-        <w:t xml:space="preserve">). Por otro lado, el cliente, desarrollado en C++ proporciona una interfaz de usuario que permite enviar órdenes al robot y monitorear su estado. </w:t>
-      </w:r>
-    </w:p>
-    <w:p>
-      <w:pPr>
-        <w:jc w:val="both"/>
-        <w:rPr>
-          <w:lang w:val="es-ES"/>
-        </w:rPr>
-      </w:pPr>
-      <w:r>
-        <w:rPr>
-          <w:lang w:val="es-ES"/>
-        </w:rPr>
-        <w:t>La estructura del proyecto sigue una arquitectura de tres capas: modelo, vista y controlador (MVC), repartiendo la lógica en componentes que gestionan datos, interfaz de usuario y flujo de control respectivamente. Esto permite que la solución se pueda adaptar a futuras implementaciones con interfaces gráficas o ampliar su capacidad con agregados externos sin afectar la estabilidad del funcionamiento básico.</w:t>
-      </w:r>
-    </w:p>
-    <w:p>
-      <w:pPr>
-        <w:jc w:val="both"/>
-        <w:rPr>
-          <w:lang w:val="es-ES"/>
-        </w:rPr>
-      </w:pPr>
-      <w:r>
-        <w:rPr>
-          <w:lang w:val="es-ES"/>
-        </w:rPr>
-        <w:t>Además del control del robot, se incluye un sistema de registro de actividades, donde cada acción realizada es almacenada en un archivo CSV, permitiendo la trazabilidad de operaciones, así como un archivo de usuarios y contraseñas que asegura que sólo personal autorizado pueda controlar el robot.</w:t>
-      </w:r>
-    </w:p>
-    <w:p>
-      <w:pPr>
-        <w:jc w:val="both"/>
-        <w:rPr>
-          <w:lang w:val="es-ES"/>
-        </w:rPr>
-      </w:pPr>
-      <w:r>
-        <w:rPr>
-          <w:lang w:val="es-ES"/>
-        </w:rPr>
-        <w:t>Las principales funcionalidades abarcan desde la activación y desactivación de motores y del efector final hasta la ejecución de movimientos en modo manual y automático. En modo manual, el usuario envía comandos y en modo automático se cargan y ejecutan archivos en G-</w:t>
-      </w:r>
-      <w:proofErr w:type="spellStart"/>
-      <w:r>
-        <w:rPr>
-          <w:lang w:val="es-ES"/>
-        </w:rPr>
-        <w:t>Code</w:t>
-      </w:r>
-      <w:proofErr w:type="spellEnd"/>
-      <w:r>
-        <w:rPr>
-          <w:lang w:val="es-ES"/>
-        </w:rPr>
-        <w:t xml:space="preserve"> con las secuencias de trabajo, permitiendo automatizar tareas repetitivas.</w:t>
-      </w:r>
-    </w:p>
-    <w:p>
-      <w:pPr>
-        <w:jc w:val="both"/>
-        <w:rPr>
-          <w:lang w:val="es-ES"/>
-        </w:rPr>
-      </w:pPr>
-      <w:r>
-        <w:rPr>
-          <w:lang w:val="es-ES"/>
-        </w:rPr>
-        <w:t>A lo largo de este trabajo se detallará la aplicación de la solución escalable y adaptable para el control remoto de un robot.</w:t>
-      </w:r>
-      <w:bookmarkStart w:id="1" w:name="_Toc181020441"/>
-    </w:p>
-    <w:p>
-      <w:pPr>
-        <w:pStyle w:val="Ttulo1"/>
-        <w:rPr>
-          <w:lang w:val="es-ES"/>
-        </w:rPr>
-      </w:pPr>
-      <w:r>
-        <w:rPr>
-          <w:lang w:val="es-ES"/>
-        </w:rPr>
-        <w:t>Cuerpo</w:t>
-      </w:r>
-      <w:bookmarkEnd w:id="1"/>
-    </w:p>
-    <w:p>
-      <w:pPr>
-        <w:pStyle w:val="Ttulo2"/>
-        <w:jc w:val="both"/>
-        <w:rPr>
-          <w:lang w:val="es-ES"/>
-        </w:rPr>
-      </w:pPr>
-      <w:bookmarkStart w:id="2" w:name="_Toc181020442"/>
-      <w:r>
-        <w:rPr>
-          <w:lang w:val="es-ES"/>
-        </w:rPr>
-        <w:t>Conceptos</w:t>
-      </w:r>
-      <w:bookmarkEnd w:id="2"/>
-    </w:p>
-    <w:p>
-      <w:pPr>
-        <w:rPr>
-          <w:u w:val="single"/>
-          <w:lang w:val="es-ES"/>
-        </w:rPr>
-      </w:pPr>
-      <w:r>
-        <w:rPr>
-          <w:u w:val="single"/>
-          <w:lang w:val="es-ES"/>
-        </w:rPr>
-        <w:t>Arquitectura Cliente-Servidor</w:t>
-      </w:r>
-    </w:p>
-    <w:p>
-      <w:pPr>
-        <w:jc w:val="both"/>
-        <w:rPr>
-          <w:lang w:val="es-ES"/>
-        </w:rPr>
-      </w:pPr>
-      <w:r>
-        <w:rPr>
-          <w:lang w:val="es-ES"/>
-        </w:rPr>
-        <w:t>Este proyecto se basa en el modelo cliente-servidor, una arquitectura en la que el cliente solicita servicios al servidor, quien los ejecuta y responde. En este caso, el cliente, codificado en lenguaje C++ se conecta al servidor, codificado en lenguaje Python mediante XML-RPC para enviar comandos que controlen al robot</w:t>
-      </w:r>
-    </w:p>
-    <w:p>
-      <w:pPr>
-        <w:jc w:val="both"/>
-        <w:rPr>
-          <w:lang w:val="es-ES"/>
-        </w:rPr>
-      </w:pPr>
-      <w:r>
-        <w:rPr>
-          <w:lang w:val="es-ES"/>
-        </w:rPr>
-        <w:lastRenderedPageBreak/>
-        <w:t>La importancia de esta arquitectura radica en la separación de responsabilidades, donde el cliente maneja la interfaz del usuario cliente y el servidor gestiona la lógica de control y comunicación con el hardware del robot.</w:t>
-      </w:r>
-    </w:p>
-    <w:p>
-      <w:pPr>
-        <w:jc w:val="both"/>
-        <w:rPr>
-          <w:u w:val="single"/>
-          <w:lang w:val="es-ES"/>
-        </w:rPr>
-      </w:pPr>
-      <w:r>
-        <w:rPr>
-          <w:u w:val="single"/>
-          <w:lang w:val="es-ES"/>
-        </w:rPr>
-        <w:t>Múlti</w:t>
-      </w:r>
-      <w:r>
-        <w:rPr>
-          <w:u w:val="single"/>
-          <w:lang w:val="es-ES"/>
-        </w:rPr>
-        <w:t xml:space="preserve">ples </w:t>
-      </w:r>
-      <w:r>
-        <w:rPr>
-          <w:u w:val="single"/>
-          <w:lang w:val="es-ES"/>
-        </w:rPr>
-        <w:t>hilos</w:t>
-      </w:r>
-    </w:p>
-    <w:p>
-      <w:pPr>
-        <w:rPr>
-          <w:lang w:val="es-ES"/>
-        </w:rPr>
-      </w:pPr>
-      <w:r>
-        <w:rPr>
-          <w:lang w:val="es-ES"/>
-        </w:rPr>
-        <w:t>En este trabajo, el servidor implementa múltiples hilos (</w:t>
-      </w:r>
-      <w:proofErr w:type="spellStart"/>
-      <w:r>
-        <w:rPr>
-          <w:lang w:val="es-ES"/>
-        </w:rPr>
-        <w:t>multithreading</w:t>
-      </w:r>
-      <w:proofErr w:type="spellEnd"/>
-      <w:r>
-        <w:rPr>
-          <w:lang w:val="es-ES"/>
-        </w:rPr>
-        <w:t>) para manejar la comunicación con el cliente y gestionar las operaciones del robot en paralelo. El servidor puede escuchar comandos mientras mantiene otros procesos activos, esencial para un funcionamiento fluido.</w:t>
-      </w:r>
-    </w:p>
-    <w:p>
-      <w:pPr>
-        <w:rPr>
-          <w:lang w:val="es-ES"/>
-        </w:rPr>
-      </w:pPr>
-    </w:p>
-    <w:p>
-      <w:pPr>
-        <w:rPr>
-          <w:lang w:val="es-ES"/>
-        </w:rPr>
-      </w:pPr>
-    </w:p>
-    <w:p>
-      <w:pPr>
-        <w:rPr>
-          <w:lang w:val="es-ES"/>
-        </w:rPr>
-      </w:pPr>
-    </w:p>
-    <w:p>
-      <w:pPr>
-        <w:pStyle w:val="Ttulo2"/>
-        <w:jc w:val="both"/>
-        <w:rPr>
-          <w:lang w:val="es-ES"/>
-        </w:rPr>
-      </w:pPr>
-      <w:bookmarkStart w:id="3" w:name="_Toc181020443"/>
-      <w:r>
-        <w:rPr>
-          <w:lang w:val="es-ES"/>
-        </w:rPr>
-        <w:lastRenderedPageBreak/>
-        <w:t>Componentes de Software</w:t>
-      </w:r>
-      <w:bookmarkEnd w:id="3"/>
-    </w:p>
-    <w:p>
-      <w:pPr>
-        <w:pStyle w:val="Ttulo2"/>
-        <w:jc w:val="both"/>
-        <w:rPr>
-          <w:lang w:val="es-ES"/>
-        </w:rPr>
-      </w:pPr>
-      <w:bookmarkStart w:id="4" w:name="_Toc181020444"/>
-      <w:r>
-        <w:rPr>
-          <w:lang w:val="es-ES"/>
-        </w:rPr>
-        <w:t>Descripción</w:t>
-      </w:r>
-      <w:bookmarkEnd w:id="4"/>
-    </w:p>
-    <w:p>
-      <w:pPr>
-        <w:pStyle w:val="Ttulo2"/>
-        <w:jc w:val="both"/>
-        <w:rPr>
-          <w:lang w:val="es-ES"/>
-        </w:rPr>
-      </w:pPr>
-      <w:bookmarkStart w:id="5" w:name="_Toc181020445"/>
-      <w:r>
-        <w:rPr>
-          <w:lang w:val="es-ES"/>
-        </w:rPr>
-        <w:t>Diagrama de Clases</w:t>
-      </w:r>
-      <w:bookmarkEnd w:id="5"/>
-    </w:p>
-    <w:p>
-      <w:pPr>
-        <w:rPr>
-          <w:lang w:val="es-ES"/>
-        </w:rPr>
-      </w:pPr>
-      <w:r>
-        <w:rPr>
-          <w:lang w:val="es-ES"/>
+      <w:r>
+        <w:rPr>
+          <w:lang w:val="es-ES"/>
+        </w:rPr>
+        <w:t xml:space="preserve"> El robot anteriormente mencionado puede verse representado geométricamente en la Fig. 1.</w:t>
+      </w:r>
+    </w:p>
+    <w:p>
+      <w:pPr>
+        <w:jc w:val="center"/>
+        <w:rPr>
+          <w:lang w:val="es-ES"/>
+        </w:rPr>
+      </w:pPr>
+      <w:r>
+        <w:rPr>
+          <w:noProof/>
         </w:rPr>
         <w:drawing>
-          <wp:inline distT="0" distB="0" distL="0" distR="0" wp14:anchorId="38A49857" wp14:editId="734F6658">
-            <wp:extent cx="6858000" cy="5020310"/>
-            <wp:effectExtent l="0" t="0" r="0" b="8890"/>
-            <wp:docPr id="4" name="Imagen 4"/>
+          <wp:inline distT="0" distB="0" distL="0" distR="0" wp14:anchorId="2B225C26" wp14:editId="0157DFCC">
+            <wp:extent cx="4019550" cy="4539114"/>
+            <wp:effectExtent l="0" t="0" r="0" b="0"/>
+            <wp:docPr id="2" name="Imagen 2"/>
             <wp:cNvGraphicFramePr>
               <a:graphicFrameLocks xmlns:a="http://schemas.openxmlformats.org/drawingml/2006/main" noChangeAspect="1"/>
             </wp:cNvGraphicFramePr>
@@ -2084,7 +1754,7 @@
                   <pic:spPr>
                     <a:xfrm>
                       <a:off x="0" y="0"/>
-                      <a:ext cx="6858000" cy="5020310"/>
+                      <a:ext cx="4020573" cy="4540269"/>
                     </a:xfrm>
                     <a:prstGeom prst="rect">
                       <a:avLst/>
@@ -2099,13 +1769,864 @@
     </w:p>
     <w:p>
       <w:pPr>
+        <w:rPr>
+          <w:lang w:val="es-ES"/>
+        </w:rPr>
+      </w:pPr>
+      <w:r>
+        <w:rPr>
+          <w:lang w:val="es-ES"/>
+        </w:rPr>
+        <w:t>El proyecto abarca el diseño de un servidor en Python y de un cliente en C++. La lógica de control del robot se encuentra implementada en el servidor, y éste proporciona una interfaz de acceso remoto RPC</w:t>
+      </w:r>
+      <w:r>
+        <w:rPr>
+          <w:lang w:val="es-ES"/>
+        </w:rPr>
+        <w:t xml:space="preserve"> (</w:t>
+      </w:r>
+      <w:proofErr w:type="spellStart"/>
+      <w:r>
+        <w:rPr>
+          <w:lang w:val="es-ES"/>
+        </w:rPr>
+        <w:t>Remote</w:t>
+      </w:r>
+      <w:proofErr w:type="spellEnd"/>
+      <w:r>
+        <w:rPr>
+          <w:lang w:val="es-ES"/>
+        </w:rPr>
+        <w:t xml:space="preserve"> </w:t>
+      </w:r>
+      <w:proofErr w:type="spellStart"/>
+      <w:r>
+        <w:rPr>
+          <w:lang w:val="es-ES"/>
+        </w:rPr>
+        <w:t>Procedure</w:t>
+      </w:r>
+      <w:proofErr w:type="spellEnd"/>
+      <w:r>
+        <w:rPr>
+          <w:lang w:val="es-ES"/>
+        </w:rPr>
+        <w:t xml:space="preserve"> </w:t>
+      </w:r>
+      <w:proofErr w:type="spellStart"/>
+      <w:r>
+        <w:rPr>
+          <w:lang w:val="es-ES"/>
+        </w:rPr>
+        <w:t>Call</w:t>
+      </w:r>
+      <w:proofErr w:type="spellEnd"/>
+      <w:r>
+        <w:rPr>
+          <w:lang w:val="es-ES"/>
+        </w:rPr>
+        <w:t xml:space="preserve">). Por otro lado, el cliente, desarrollado en C++ proporciona una interfaz de usuario que permite enviar órdenes al robot y monitorear su estado. </w:t>
+      </w:r>
+    </w:p>
+    <w:p>
+      <w:pPr>
+        <w:rPr>
+          <w:lang w:val="es-ES"/>
+        </w:rPr>
+      </w:pPr>
+      <w:r>
+        <w:rPr>
+          <w:lang w:val="es-ES"/>
+        </w:rPr>
+        <w:t xml:space="preserve">La estructura del proyecto sigue una arquitectura de tres capas: modelo, vista y controlador (MVC), repartiendo la lógica en componentes que gestionan datos, interfaz de usuario y flujo de control </w:t>
+      </w:r>
+      <w:r>
+        <w:rPr>
+          <w:lang w:val="es-ES"/>
+        </w:rPr>
+        <w:lastRenderedPageBreak/>
+        <w:t>respectivamente. Esto permite que la solución se pueda adaptar a futuras implementaciones con interfaces gráficas o ampliar su capacidad con agregados externos sin afectar la estabilidad del funcionamiento básico.</w:t>
+      </w:r>
+    </w:p>
+    <w:p>
+      <w:pPr>
+        <w:rPr>
+          <w:lang w:val="es-ES"/>
+        </w:rPr>
+      </w:pPr>
+      <w:r>
+        <w:rPr>
+          <w:lang w:val="es-ES"/>
+        </w:rPr>
+        <w:t>Además del control del robot, se incluye un sistema de registro de actividades, donde cada acción realizada es almacenada en un archivo CSV, permitiendo la trazabilidad de operaciones, así como un archivo de usuarios y contraseñas que asegura que sólo personal autorizado pueda controlar el robot.</w:t>
+      </w:r>
+    </w:p>
+    <w:p>
+      <w:pPr>
+        <w:rPr>
+          <w:lang w:val="es-ES"/>
+        </w:rPr>
+      </w:pPr>
+      <w:r>
+        <w:rPr>
+          <w:lang w:val="es-ES"/>
+        </w:rPr>
+        <w:t>Las principales funcionalidades abarcan desde la activación y desactivación de motores y del efector final hasta la ejecución de movimientos en modo manual y automático. En modo manual, el usuario envía comandos y en modo automático se cargan y ejecutan archivos en G-</w:t>
+      </w:r>
+      <w:proofErr w:type="spellStart"/>
+      <w:r>
+        <w:rPr>
+          <w:lang w:val="es-ES"/>
+        </w:rPr>
+        <w:t>Code</w:t>
+      </w:r>
+      <w:proofErr w:type="spellEnd"/>
+      <w:r>
+        <w:rPr>
+          <w:lang w:val="es-ES"/>
+        </w:rPr>
+        <w:t xml:space="preserve"> con las secuencias de trabajo, permitiendo automatizar tareas repetitivas.</w:t>
+      </w:r>
+    </w:p>
+    <w:p>
+      <w:pPr>
+        <w:rPr>
+          <w:lang w:val="es-ES"/>
+        </w:rPr>
+      </w:pPr>
+      <w:r>
+        <w:rPr>
+          <w:lang w:val="es-ES"/>
+        </w:rPr>
+        <w:t>A lo largo de este trabajo se detallará la aplicación de la solución escalable y adaptable para el control remoto de un robot.</w:t>
+      </w:r>
+      <w:bookmarkStart w:id="2" w:name="_Toc181020441"/>
+    </w:p>
+    <w:p>
+      <w:pPr>
+        <w:pStyle w:val="Ttulo1"/>
+        <w:rPr>
+          <w:lang w:val="es-ES"/>
+        </w:rPr>
+      </w:pPr>
+      <w:r>
+        <w:rPr>
+          <w:lang w:val="es-ES"/>
+        </w:rPr>
+        <w:t>Cuerpo</w:t>
+      </w:r>
+      <w:bookmarkEnd w:id="2"/>
+    </w:p>
+    <w:p>
+      <w:pPr>
         <w:pStyle w:val="Ttulo2"/>
-        <w:jc w:val="both"/>
-        <w:rPr>
-          <w:lang w:val="es-ES"/>
-        </w:rPr>
-      </w:pPr>
-      <w:bookmarkStart w:id="6" w:name="_Toc181020446"/>
+        <w:rPr>
+          <w:lang w:val="es-ES"/>
+        </w:rPr>
+      </w:pPr>
+      <w:bookmarkStart w:id="3" w:name="_Toc181020442"/>
+      <w:r>
+        <w:rPr>
+          <w:lang w:val="es-ES"/>
+        </w:rPr>
+        <w:t>Conceptos</w:t>
+      </w:r>
+      <w:bookmarkEnd w:id="3"/>
+    </w:p>
+    <w:p>
+      <w:pPr>
+        <w:rPr>
+          <w:u w:val="single"/>
+          <w:lang w:val="es-ES"/>
+        </w:rPr>
+      </w:pPr>
+      <w:r>
+        <w:rPr>
+          <w:u w:val="single"/>
+          <w:lang w:val="es-ES"/>
+        </w:rPr>
+        <w:t>Arquitectura Cliente-Servidor</w:t>
+      </w:r>
+    </w:p>
+    <w:p>
+      <w:pPr>
+        <w:rPr>
+          <w:lang w:val="es-ES"/>
+        </w:rPr>
+      </w:pPr>
+      <w:r>
+        <w:rPr>
+          <w:lang w:val="es-ES"/>
+        </w:rPr>
+        <w:t>Este proyecto se basa en el modelo cliente-servidor, una arquitectura en la que el cliente solicita servicios al servidor, quien los ejecuta y responde. En este caso, el cliente, codificado en lenguaje C++ se conecta al servidor, codificado en lenguaje Python mediante XML-RPC para enviar comandos que controlen al robot</w:t>
+      </w:r>
+    </w:p>
+    <w:p>
+      <w:pPr>
+        <w:rPr>
+          <w:lang w:val="es-ES"/>
+        </w:rPr>
+      </w:pPr>
+      <w:r>
+        <w:rPr>
+          <w:lang w:val="es-ES"/>
+        </w:rPr>
+        <w:t>La importancia de esta arquitectura radica en la separación de responsabilidades, donde el cliente maneja la interfaz del usuario cliente y el servidor gestiona la lógica de control y comunicación con el hardware del robot.</w:t>
+      </w:r>
+    </w:p>
+    <w:p>
+      <w:pPr>
+        <w:rPr>
+          <w:u w:val="single"/>
+          <w:lang w:val="es-ES"/>
+        </w:rPr>
+      </w:pPr>
+      <w:r>
+        <w:rPr>
+          <w:u w:val="single"/>
+          <w:lang w:val="es-ES"/>
+        </w:rPr>
+        <w:t>Comunicación con XML-RPC</w:t>
+      </w:r>
+    </w:p>
+    <w:p>
+      <w:pPr>
+        <w:rPr>
+          <w:lang w:val="es-ES"/>
+        </w:rPr>
+      </w:pPr>
+      <w:r>
+        <w:rPr>
+          <w:lang w:val="es-ES"/>
+        </w:rPr>
+        <w:t>XML-RPC es un protocolo que utiliza XML para codificar llamadas a procedimientos y se comunica a través de HTTP. En este proyecto, el cliente, codificado en C++, llama métodos remotos del servidor en Python mediante XML-RPC para enviar los comandos.</w:t>
+      </w:r>
+    </w:p>
+    <w:p>
+      <w:pPr>
+        <w:rPr>
+          <w:lang w:val="es-ES"/>
+        </w:rPr>
+      </w:pPr>
+      <w:r>
+        <w:rPr>
+          <w:lang w:val="es-ES"/>
+        </w:rPr>
+        <w:t>El uso de este protocolo facilita la interoperabilidad entre ambas partes del proyecto, codificadas en distintos lenguajes.</w:t>
+      </w:r>
+    </w:p>
+    <w:p>
+      <w:pPr>
+        <w:rPr>
+          <w:u w:val="single"/>
+          <w:lang w:val="es-ES"/>
+        </w:rPr>
+      </w:pPr>
+      <w:r>
+        <w:rPr>
+          <w:u w:val="single"/>
+          <w:lang w:val="es-ES"/>
+        </w:rPr>
+        <w:t>Múlti</w:t>
+      </w:r>
+      <w:r>
+        <w:rPr>
+          <w:u w:val="single"/>
+          <w:lang w:val="es-ES"/>
+        </w:rPr>
+        <w:t xml:space="preserve">ples </w:t>
+      </w:r>
+      <w:r>
+        <w:rPr>
+          <w:u w:val="single"/>
+          <w:lang w:val="es-ES"/>
+        </w:rPr>
+        <w:t>hilos</w:t>
+      </w:r>
+    </w:p>
+    <w:p>
+      <w:pPr>
+        <w:rPr>
+          <w:lang w:val="es-ES"/>
+        </w:rPr>
+      </w:pPr>
+      <w:r>
+        <w:rPr>
+          <w:lang w:val="es-ES"/>
+        </w:rPr>
+        <w:lastRenderedPageBreak/>
+        <w:t>En este trabajo, el servidor implementa múltiples hilos (</w:t>
+      </w:r>
+      <w:proofErr w:type="spellStart"/>
+      <w:r>
+        <w:rPr>
+          <w:lang w:val="es-ES"/>
+        </w:rPr>
+        <w:t>multithreading</w:t>
+      </w:r>
+      <w:proofErr w:type="spellEnd"/>
+      <w:r>
+        <w:rPr>
+          <w:lang w:val="es-ES"/>
+        </w:rPr>
+        <w:t>) para manejar la comunicación con el cliente y gestionar las operaciones del robot en paralelo. El servidor puede escuchar comandos mientras mantiene otros procesos activos, esencial para un funcionamiento fluido.</w:t>
+      </w:r>
+    </w:p>
+    <w:p>
+      <w:pPr>
+        <w:rPr>
+          <w:u w:val="single"/>
+          <w:lang w:val="es-ES"/>
+        </w:rPr>
+      </w:pPr>
+      <w:r>
+        <w:rPr>
+          <w:u w:val="single"/>
+          <w:lang w:val="es-ES"/>
+        </w:rPr>
+        <w:t>Comunicación Serial con el Hardware</w:t>
+      </w:r>
+    </w:p>
+    <w:p>
+      <w:pPr>
+        <w:rPr>
+          <w:lang w:val="es-ES"/>
+        </w:rPr>
+      </w:pPr>
+      <w:r>
+        <w:rPr>
+          <w:lang w:val="es-ES"/>
+        </w:rPr>
+        <w:t>La comunicación serial consiste en un método de transmisión de datos en que los mensajes, en bits, se envían secuencialmente por un sólo canal, lo que es común en microcontroladores.</w:t>
+      </w:r>
+    </w:p>
+    <w:p>
+      <w:pPr>
+        <w:rPr>
+          <w:lang w:val="es-ES"/>
+        </w:rPr>
+      </w:pPr>
+      <w:r>
+        <w:rPr>
+          <w:lang w:val="es-ES"/>
+        </w:rPr>
+        <w:t xml:space="preserve">Existe una clase “Controlador”, la cual se comunica con el robot a través de un puerto serial, haciendo uso de la librería </w:t>
+      </w:r>
+      <w:proofErr w:type="spellStart"/>
+      <w:r>
+        <w:rPr>
+          <w:lang w:val="es-ES"/>
+        </w:rPr>
+        <w:t>pySerial</w:t>
+      </w:r>
+      <w:proofErr w:type="spellEnd"/>
+      <w:r>
+        <w:rPr>
+          <w:lang w:val="es-ES"/>
+        </w:rPr>
+        <w:t xml:space="preserve">, para la comunicación e intercambio de información referente a cambios de posición, estado y accionamientos del robot. </w:t>
+      </w:r>
+    </w:p>
+    <w:p>
+      <w:pPr>
+        <w:rPr>
+          <w:u w:val="single"/>
+          <w:lang w:val="es-ES"/>
+        </w:rPr>
+      </w:pPr>
+      <w:r>
+        <w:rPr>
+          <w:u w:val="single"/>
+          <w:lang w:val="es-ES"/>
+        </w:rPr>
+        <w:t>Patrones de diseño y modularidad</w:t>
+      </w:r>
+    </w:p>
+    <w:p>
+      <w:pPr>
+        <w:rPr>
+          <w:lang w:val="es-ES"/>
+        </w:rPr>
+      </w:pPr>
+      <w:r>
+        <w:rPr>
+          <w:lang w:val="es-ES"/>
+        </w:rPr>
+        <w:t xml:space="preserve">El diseño del sistema sigue un patrón </w:t>
+      </w:r>
+      <w:proofErr w:type="spellStart"/>
+      <w:r>
+        <w:rPr>
+          <w:lang w:val="es-ES"/>
+        </w:rPr>
+        <w:t>modularizado</w:t>
+      </w:r>
+      <w:proofErr w:type="spellEnd"/>
+      <w:r>
+        <w:rPr>
+          <w:lang w:val="es-ES"/>
+        </w:rPr>
+        <w:t xml:space="preserve">, con clases específicas para las tareas requeridas en cuanto a interfaces de usuario, comunicaciones, conexiones entre cliente y servidor, etc. La </w:t>
+      </w:r>
+      <w:proofErr w:type="gramStart"/>
+      <w:r>
+        <w:rPr>
+          <w:lang w:val="es-ES"/>
+        </w:rPr>
+        <w:t>modularidad mencionada</w:t>
+      </w:r>
+      <w:proofErr w:type="gramEnd"/>
+      <w:r>
+        <w:rPr>
+          <w:lang w:val="es-ES"/>
+        </w:rPr>
+        <w:t xml:space="preserve"> ofrece escalabilidad y mantenimiento en el sistema.</w:t>
+      </w:r>
+    </w:p>
+    <w:p>
+      <w:pPr>
+        <w:rPr>
+          <w:lang w:val="es-ES"/>
+        </w:rPr>
+      </w:pPr>
+      <w:r>
+        <w:rPr>
+          <w:lang w:val="es-ES"/>
+        </w:rPr>
+        <w:t xml:space="preserve">En cuanto a patrones de diseño se incluye el uso del Patrón Controlador para las clases del cliente y servidor y el Patrón </w:t>
+      </w:r>
+      <w:proofErr w:type="spellStart"/>
+      <w:r>
+        <w:rPr>
+          <w:lang w:val="es-ES"/>
+        </w:rPr>
+        <w:t>Singleton</w:t>
+      </w:r>
+      <w:proofErr w:type="spellEnd"/>
+      <w:r>
+        <w:rPr>
+          <w:lang w:val="es-ES"/>
+        </w:rPr>
+        <w:t>, mediante el cual se restringe el servidor a una sola instancia.</w:t>
+      </w:r>
+    </w:p>
+    <w:p>
+      <w:pPr>
+        <w:rPr>
+          <w:u w:val="single"/>
+          <w:lang w:val="es-ES"/>
+        </w:rPr>
+      </w:pPr>
+      <w:r>
+        <w:rPr>
+          <w:u w:val="single"/>
+          <w:lang w:val="es-ES"/>
+        </w:rPr>
+        <w:t>Manejo de excepciones y Registro de actividades</w:t>
+      </w:r>
+    </w:p>
+    <w:p>
+      <w:pPr>
+        <w:rPr>
+          <w:lang w:val="es-ES"/>
+        </w:rPr>
+      </w:pPr>
+      <w:r>
+        <w:rPr>
+          <w:lang w:val="es-ES"/>
+        </w:rPr>
+        <w:t>Se gestionan los errores que pudieran tener lugar, lo que es esencial en aplicaciones, permitiendo conocer la ubicación de las falencias de código y hacer un correcto seguimiento y mantenimiento.</w:t>
+      </w:r>
+    </w:p>
+    <w:p>
+      <w:pPr>
+        <w:rPr>
+          <w:lang w:val="es-ES"/>
+        </w:rPr>
+      </w:pPr>
+      <w:r>
+        <w:rPr>
+          <w:lang w:val="es-ES"/>
+        </w:rPr>
+        <w:t>Para el registro de actividades existe una clase llamada “</w:t>
+      </w:r>
+      <w:proofErr w:type="spellStart"/>
+      <w:r>
+        <w:rPr>
+          <w:lang w:val="es-ES"/>
+        </w:rPr>
+        <w:t>Log_de_trabajo</w:t>
+      </w:r>
+      <w:proofErr w:type="spellEnd"/>
+      <w:r>
+        <w:rPr>
+          <w:lang w:val="es-ES"/>
+        </w:rPr>
+        <w:t>” la cual registra las actividades del robot en un archivo CSV, incluyendo tanto las operaciones exitosas como las fallidas. Esto permite rastrear y diagnosticar errores, proporcionando herramientas adicionales para la seguridad y el mantenimiento.</w:t>
+      </w:r>
+    </w:p>
+    <w:p>
+      <w:pPr>
+        <w:rPr>
+          <w:u w:val="single"/>
+          <w:lang w:val="es-ES"/>
+        </w:rPr>
+      </w:pPr>
+      <w:r>
+        <w:rPr>
+          <w:u w:val="single"/>
+          <w:lang w:val="es-ES"/>
+        </w:rPr>
+        <w:t>Recursos Visuales y Esquemas</w:t>
+      </w:r>
+    </w:p>
+    <w:p>
+      <w:pPr>
+        <w:rPr>
+          <w:lang w:val="es-ES"/>
+        </w:rPr>
+      </w:pPr>
+      <w:r>
+        <w:rPr>
+          <w:lang w:val="es-ES"/>
+        </w:rPr>
+        <w:t>Se utiliza un diagrama de clases para representar la estructura y relaciones entre clases, un diagrama de secuencia para ilustrar un procedimiento completo tanto de cliente como de servidor y un diagrama de actividad para detallar el proceso desde el inicio hasta el final del programa.</w:t>
+      </w:r>
+    </w:p>
+    <w:p>
+      <w:pPr>
+        <w:pStyle w:val="Ttulo2"/>
+        <w:rPr>
+          <w:lang w:val="es-ES"/>
+        </w:rPr>
+      </w:pPr>
+      <w:bookmarkStart w:id="4" w:name="_Toc181020443"/>
+      <w:r>
+        <w:rPr>
+          <w:lang w:val="es-ES"/>
+        </w:rPr>
+        <w:t>Componentes de Software</w:t>
+      </w:r>
+      <w:bookmarkEnd w:id="4"/>
+    </w:p>
+    <w:p>
+      <w:pPr>
+        <w:rPr>
+          <w:u w:val="single"/>
+          <w:lang w:val="es-ES"/>
+        </w:rPr>
+      </w:pPr>
+      <w:r>
+        <w:rPr>
+          <w:u w:val="single"/>
+          <w:lang w:val="es-ES"/>
+        </w:rPr>
+        <w:t xml:space="preserve">Librería </w:t>
+      </w:r>
+      <w:proofErr w:type="spellStart"/>
+      <w:r>
+        <w:rPr>
+          <w:u w:val="single"/>
+          <w:lang w:val="es-ES"/>
+        </w:rPr>
+        <w:t>XmlRpc</w:t>
+      </w:r>
+      <w:proofErr w:type="spellEnd"/>
+    </w:p>
+    <w:p>
+      <w:pPr>
+        <w:rPr>
+          <w:lang w:val="es-ES"/>
+        </w:rPr>
+      </w:pPr>
+      <w:r>
+        <w:rPr>
+          <w:lang w:val="es-ES"/>
+        </w:rPr>
+        <w:lastRenderedPageBreak/>
+        <w:t xml:space="preserve">Esta biblioteca de C++ se utiliza para implementar el protocolo XML-RPC, permitiendo </w:t>
+      </w:r>
+      <w:proofErr w:type="spellStart"/>
+      <w:r>
+        <w:rPr>
+          <w:lang w:val="es-ES"/>
+        </w:rPr>
+        <w:t>asi</w:t>
+      </w:r>
+      <w:proofErr w:type="spellEnd"/>
+      <w:r>
+        <w:rPr>
+          <w:lang w:val="es-ES"/>
+        </w:rPr>
+        <w:t xml:space="preserve"> ejecución remota de métodos del servidor desde el cliente. Esta librería utiliza XML para codificar las llamadas a métodos y HTTP para la comunicación. En este proyecto, es el puente de comunicación entre el cliente y el servidor.</w:t>
+      </w:r>
+    </w:p>
+    <w:p>
+      <w:pPr>
+        <w:rPr>
+          <w:u w:val="single"/>
+          <w:lang w:val="es-ES"/>
+        </w:rPr>
+      </w:pPr>
+      <w:r>
+        <w:rPr>
+          <w:u w:val="single"/>
+          <w:lang w:val="es-ES"/>
+        </w:rPr>
+        <w:t xml:space="preserve">Librería </w:t>
+      </w:r>
+      <w:proofErr w:type="spellStart"/>
+      <w:r>
+        <w:rPr>
+          <w:u w:val="single"/>
+          <w:lang w:val="es-ES"/>
+        </w:rPr>
+        <w:t>PySerial</w:t>
+      </w:r>
+      <w:proofErr w:type="spellEnd"/>
+    </w:p>
+    <w:p>
+      <w:pPr>
+        <w:rPr>
+          <w:lang w:val="es-ES"/>
+        </w:rPr>
+      </w:pPr>
+      <w:r>
+        <w:rPr>
+          <w:lang w:val="es-ES"/>
+        </w:rPr>
+        <w:t xml:space="preserve">Esta librería facilita la comunicación serial entre una aplicación de Python y dispositivos conectados en puertos serie. En este proyecto, se utiliza esta librería para la comunicación con el microcontrolador de la placa </w:t>
+      </w:r>
+      <w:proofErr w:type="spellStart"/>
+      <w:r>
+        <w:rPr>
+          <w:lang w:val="es-ES"/>
+        </w:rPr>
+        <w:t>Arduino</w:t>
+      </w:r>
+      <w:proofErr w:type="spellEnd"/>
+      <w:r>
+        <w:rPr>
+          <w:lang w:val="es-ES"/>
+        </w:rPr>
+        <w:t>, enviando comandos y recibiendo información sobre el estado del robot.</w:t>
+      </w:r>
+    </w:p>
+    <w:p>
+      <w:pPr>
+        <w:rPr>
+          <w:u w:val="single"/>
+          <w:lang w:val="es-ES"/>
+        </w:rPr>
+      </w:pPr>
+      <w:r>
+        <w:rPr>
+          <w:u w:val="single"/>
+          <w:lang w:val="es-ES"/>
+        </w:rPr>
+        <w:t xml:space="preserve">Librería </w:t>
+      </w:r>
+      <w:proofErr w:type="spellStart"/>
+      <w:r>
+        <w:rPr>
+          <w:u w:val="single"/>
+          <w:lang w:val="es-ES"/>
+        </w:rPr>
+        <w:t>PyGcode</w:t>
+      </w:r>
+      <w:proofErr w:type="spellEnd"/>
+    </w:p>
+    <w:p>
+      <w:pPr>
+        <w:rPr>
+          <w:lang w:val="es-ES"/>
+        </w:rPr>
+      </w:pPr>
+      <w:r>
+        <w:rPr>
+          <w:lang w:val="es-ES"/>
+        </w:rPr>
+        <w:t>Esta herramienta se utiliza para trabajar con el G-</w:t>
+      </w:r>
+      <w:proofErr w:type="spellStart"/>
+      <w:r>
+        <w:rPr>
+          <w:lang w:val="es-ES"/>
+        </w:rPr>
+        <w:t>code</w:t>
+      </w:r>
+      <w:proofErr w:type="spellEnd"/>
+      <w:r>
+        <w:rPr>
+          <w:lang w:val="es-ES"/>
+        </w:rPr>
+        <w:t xml:space="preserve"> en Python, que corresponde al lenguaje que interpreta el robot.</w:t>
+      </w:r>
+    </w:p>
+    <w:p>
+      <w:pPr>
+        <w:rPr>
+          <w:lang w:val="es-ES"/>
+        </w:rPr>
+      </w:pPr>
+      <w:r>
+        <w:rPr>
+          <w:lang w:val="es-ES"/>
+        </w:rPr>
+        <w:t xml:space="preserve">Se utiliza para </w:t>
+      </w:r>
+      <w:proofErr w:type="spellStart"/>
+      <w:r>
+        <w:rPr>
+          <w:lang w:val="es-ES"/>
+        </w:rPr>
+        <w:t>parsear</w:t>
+      </w:r>
+      <w:proofErr w:type="spellEnd"/>
+      <w:r>
+        <w:rPr>
+          <w:lang w:val="es-ES"/>
+        </w:rPr>
+        <w:t>, manipular y generar G-</w:t>
+      </w:r>
+      <w:proofErr w:type="spellStart"/>
+      <w:r>
+        <w:rPr>
+          <w:lang w:val="es-ES"/>
+        </w:rPr>
+        <w:t>code</w:t>
+      </w:r>
+      <w:proofErr w:type="spellEnd"/>
+      <w:r>
+        <w:rPr>
+          <w:lang w:val="es-ES"/>
+        </w:rPr>
+        <w:t>. Permite leer líneas de G-</w:t>
+      </w:r>
+      <w:proofErr w:type="spellStart"/>
+      <w:r>
+        <w:rPr>
+          <w:lang w:val="es-ES"/>
+        </w:rPr>
+        <w:t>code</w:t>
+      </w:r>
+      <w:proofErr w:type="spellEnd"/>
+      <w:r>
+        <w:rPr>
+          <w:lang w:val="es-ES"/>
+        </w:rPr>
+        <w:t xml:space="preserve"> y descomponerlas, crear nuevas líneas de G-</w:t>
+      </w:r>
+      <w:proofErr w:type="spellStart"/>
+      <w:r>
+        <w:rPr>
+          <w:lang w:val="es-ES"/>
+        </w:rPr>
+        <w:t>code</w:t>
+      </w:r>
+      <w:proofErr w:type="spellEnd"/>
+      <w:r>
+        <w:rPr>
+          <w:lang w:val="es-ES"/>
+        </w:rPr>
+        <w:t xml:space="preserve"> </w:t>
+      </w:r>
+    </w:p>
+    <w:p>
+      <w:pPr>
+        <w:pStyle w:val="Ttulo2"/>
+        <w:rPr>
+          <w:lang w:val="es-ES"/>
+        </w:rPr>
+      </w:pPr>
+      <w:bookmarkStart w:id="5" w:name="_Toc181020444"/>
+      <w:r>
+        <w:rPr>
+          <w:lang w:val="es-ES"/>
+        </w:rPr>
+        <w:lastRenderedPageBreak/>
+        <w:t>Descripción</w:t>
+      </w:r>
+      <w:bookmarkEnd w:id="5"/>
+    </w:p>
+    <w:p>
+      <w:pPr>
+        <w:pStyle w:val="Ttulo2"/>
+        <w:rPr>
+          <w:lang w:val="es-ES"/>
+        </w:rPr>
+      </w:pPr>
+      <w:bookmarkStart w:id="6" w:name="_Toc181020445"/>
+      <w:r>
+        <w:rPr>
+          <w:lang w:val="es-ES"/>
+        </w:rPr>
+        <w:t>Diagrama de Clases</w:t>
+      </w:r>
+      <w:bookmarkEnd w:id="6"/>
+    </w:p>
+    <w:p>
+      <w:pPr>
+        <w:rPr>
+          <w:lang w:val="es-ES"/>
+        </w:rPr>
+      </w:pPr>
+      <w:r>
+        <w:rPr>
+          <w:noProof/>
+        </w:rPr>
+        <w:drawing>
+          <wp:inline distT="0" distB="0" distL="0" distR="0" wp14:anchorId="768C8DDF" wp14:editId="7944953B">
+            <wp:extent cx="6858000" cy="4614334"/>
+            <wp:effectExtent l="0" t="0" r="0" b="0"/>
+            <wp:docPr id="7" name="Imagen 7"/>
+            <wp:cNvGraphicFramePr>
+              <a:graphicFrameLocks xmlns:a="http://schemas.openxmlformats.org/drawingml/2006/main" noChangeAspect="1"/>
+            </wp:cNvGraphicFramePr>
+            <a:graphic xmlns:a="http://schemas.openxmlformats.org/drawingml/2006/main">
+              <a:graphicData uri="http://schemas.openxmlformats.org/drawingml/2006/picture">
+                <pic:pic xmlns:pic="http://schemas.openxmlformats.org/drawingml/2006/picture">
+                  <pic:nvPicPr>
+                    <pic:cNvPr id="1" name=""/>
+                    <pic:cNvPicPr/>
+                  </pic:nvPicPr>
+                  <pic:blipFill rotWithShape="1">
+                    <a:blip r:embed="rId10"/>
+                    <a:srcRect b="443"/>
+                    <a:stretch/>
+                  </pic:blipFill>
+                  <pic:spPr bwMode="auto">
+                    <a:xfrm>
+                      <a:off x="0" y="0"/>
+                      <a:ext cx="6858000" cy="4614334"/>
+                    </a:xfrm>
+                    <a:prstGeom prst="rect">
+                      <a:avLst/>
+                    </a:prstGeom>
+                    <a:ln>
+                      <a:noFill/>
+                    </a:ln>
+                    <a:extLst>
+                      <a:ext uri="{53640926-AAD7-44D8-BBD7-CCE9431645EC}">
+                        <a14:shadowObscured xmlns:a14="http://schemas.microsoft.com/office/drawing/2010/main"/>
+                      </a:ext>
+                    </a:extLst>
+                  </pic:spPr>
+                </pic:pic>
+              </a:graphicData>
+            </a:graphic>
+          </wp:inline>
+        </w:drawing>
+      </w:r>
+    </w:p>
+    <w:p>
+      <w:pPr>
+        <w:pStyle w:val="Ttulo2"/>
+        <w:rPr>
+          <w:lang w:val="es-ES"/>
+        </w:rPr>
+      </w:pPr>
+      <w:bookmarkStart w:id="7" w:name="_Toc181020446"/>
       <w:r>
         <w:rPr>
           <w:lang w:val="es-ES"/>
@@ -2113,7 +2634,7 @@
         <w:lastRenderedPageBreak/>
         <w:t>Diagrama de Secuencia</w:t>
       </w:r>
-      <w:bookmarkEnd w:id="6"/>
+      <w:bookmarkEnd w:id="7"/>
       <w:r>
         <w:rPr>
           <w:lang w:val="es-ES"/>
@@ -2149,7 +2670,7 @@
                     </pic:cNvPicPr>
                   </pic:nvPicPr>
                   <pic:blipFill rotWithShape="1">
-                    <a:blip r:embed="rId10">
+                    <a:blip r:embed="rId11">
                       <a:extLst>
                         <a:ext uri="{28A0092B-C50C-407E-A947-70E740481C1C}">
                           <a14:useLocalDpi xmlns:a14="http://schemas.microsoft.com/office/drawing/2010/main" val="0"/>
@@ -2187,12 +2708,11 @@
     <w:p>
       <w:pPr>
         <w:pStyle w:val="Ttulo2"/>
-        <w:jc w:val="both"/>
-        <w:rPr>
-          <w:lang w:val="es-ES"/>
-        </w:rPr>
-      </w:pPr>
-      <w:bookmarkStart w:id="7" w:name="_Toc181020447"/>
+        <w:rPr>
+          <w:lang w:val="es-ES"/>
+        </w:rPr>
+      </w:pPr>
+      <w:bookmarkStart w:id="8" w:name="_Toc181020447"/>
       <w:r>
         <w:rPr>
           <w:lang w:val="es-ES"/>
@@ -2200,17 +2720,17 @@
         <w:lastRenderedPageBreak/>
         <w:t>Diagrama de Actividad</w:t>
       </w:r>
-      <w:bookmarkEnd w:id="7"/>
-    </w:p>
-    <w:p>
-      <w:pPr>
-        <w:rPr>
-          <w:lang w:val="es-ES"/>
-        </w:rPr>
-      </w:pPr>
-      <w:r>
-        <w:rPr>
-          <w:lang w:val="es-ES"/>
+      <w:bookmarkEnd w:id="8"/>
+    </w:p>
+    <w:p>
+      <w:pPr>
+        <w:rPr>
+          <w:lang w:val="es-ES"/>
+        </w:rPr>
+      </w:pPr>
+      <w:r>
+        <w:rPr>
+          <w:noProof/>
         </w:rPr>
         <w:drawing>
           <wp:inline distT="0" distB="0" distL="0" distR="0" wp14:anchorId="0EECF056" wp14:editId="53F6AA21">
@@ -2228,7 +2748,7 @@
                     <pic:cNvPicPr/>
                   </pic:nvPicPr>
                   <pic:blipFill>
-                    <a:blip r:embed="rId11"/>
+                    <a:blip r:embed="rId12"/>
                     <a:stretch>
                       <a:fillRect/>
                     </a:stretch>
@@ -2248,13 +2768,10 @@
           </wp:inline>
         </w:drawing>
       </w:r>
-      <w:bookmarkStart w:id="8" w:name="_GoBack"/>
-      <w:bookmarkEnd w:id="8"/>
     </w:p>
     <w:p>
       <w:pPr>
         <w:pStyle w:val="Ttulo2"/>
-        <w:jc w:val="both"/>
         <w:rPr>
           <w:lang w:val="es-ES"/>
         </w:rPr>
@@ -2271,7 +2788,6 @@
     <w:p>
       <w:pPr>
         <w:pStyle w:val="Ttulo2"/>
-        <w:jc w:val="both"/>
         <w:rPr>
           <w:lang w:val="es-ES"/>
         </w:rPr>
@@ -2288,7 +2804,6 @@
     <w:p>
       <w:pPr>
         <w:pStyle w:val="Ttulo2"/>
-        <w:jc w:val="both"/>
         <w:rPr>
           <w:lang w:val="es-ES"/>
         </w:rPr>
@@ -2305,7 +2820,6 @@
     <w:p>
       <w:pPr>
         <w:pStyle w:val="Ttulo1"/>
-        <w:jc w:val="both"/>
         <w:rPr>
           <w:lang w:val="es-ES"/>
         </w:rPr>
@@ -2322,7 +2836,6 @@
     <w:p>
       <w:pPr>
         <w:pStyle w:val="Ttulo2"/>
-        <w:jc w:val="both"/>
         <w:rPr>
           <w:lang w:val="es-ES"/>
         </w:rPr>
@@ -2339,7 +2852,6 @@
     <w:p>
       <w:pPr>
         <w:pStyle w:val="Ttulo2"/>
-        <w:jc w:val="both"/>
         <w:rPr>
           <w:lang w:val="es-ES"/>
         </w:rPr>
@@ -2356,7 +2868,6 @@
     <w:p>
       <w:pPr>
         <w:pStyle w:val="Ttulo2"/>
-        <w:jc w:val="both"/>
         <w:rPr>
           <w:lang w:val="es-ES"/>
         </w:rPr>
@@ -2373,7 +2884,6 @@
     <w:p>
       <w:pPr>
         <w:pStyle w:val="Ttulo1"/>
-        <w:jc w:val="both"/>
         <w:rPr>
           <w:lang w:val="es-ES"/>
         </w:rPr>
@@ -2393,7 +2903,26 @@
           <w:lang w:val="es-ES"/>
         </w:rPr>
       </w:pPr>
-      <w:hyperlink r:id="rId12" w:history="1">
+      <w:r>
+        <w:rPr>
+          <w:lang w:val="es-ES"/>
+        </w:rPr>
+        <w:t>Apuntes de cátedra: (XML-RPC), Persistencia</w:t>
+      </w:r>
+      <w:r>
+        <w:rPr>
+          <w:lang w:val="es-ES"/>
+        </w:rPr>
+        <w:t>, Manejo de excepciones</w:t>
+      </w:r>
+    </w:p>
+    <w:p>
+      <w:pPr>
+        <w:rPr>
+          <w:lang w:val="es-ES"/>
+        </w:rPr>
+      </w:pPr>
+      <w:hyperlink r:id="rId13" w:history="1">
         <w:r>
           <w:rPr>
             <w:rStyle w:val="Hipervnculo"/>
@@ -2415,7 +2944,7 @@
           <w:lang w:val="es-ES"/>
         </w:rPr>
       </w:pPr>
-      <w:hyperlink r:id="rId13" w:history="1">
+      <w:hyperlink r:id="rId14" w:history="1">
         <w:r>
           <w:rPr>
             <w:rStyle w:val="Hipervnculo"/>
@@ -2431,9 +2960,53 @@
         <w:t xml:space="preserve"> </w:t>
       </w:r>
     </w:p>
+    <w:p>
+      <w:pPr>
+        <w:rPr>
+          <w:lang w:val="es-ES"/>
+        </w:rPr>
+      </w:pPr>
+      <w:hyperlink r:id="rId15" w:history="1">
+        <w:r>
+          <w:rPr>
+            <w:rStyle w:val="Hipervnculo"/>
+            <w:lang w:val="es-ES"/>
+          </w:rPr>
+          <w:t>https://medium.com/@pysquad/explore-pyserial-serial-communication-libraries-e79b32a6dfe7</w:t>
+        </w:r>
+      </w:hyperlink>
+      <w:r>
+        <w:rPr>
+          <w:lang w:val="es-ES"/>
+        </w:rPr>
+        <w:t xml:space="preserve"> </w:t>
+      </w:r>
+    </w:p>
+    <w:p>
+      <w:pPr>
+        <w:rPr>
+          <w:lang w:val="es-ES"/>
+        </w:rPr>
+      </w:pPr>
+      <w:hyperlink r:id="rId16" w:history="1">
+        <w:r>
+          <w:rPr>
+            <w:rStyle w:val="Hipervnculo"/>
+            <w:lang w:val="es-ES"/>
+          </w:rPr>
+          <w:t>https://refactoring.guru/design-patterns/creational-patterns</w:t>
+        </w:r>
+      </w:hyperlink>
+      <w:r>
+        <w:rPr>
+          <w:lang w:val="es-ES"/>
+        </w:rPr>
+        <w:t xml:space="preserve"> </w:t>
+      </w:r>
+    </w:p>
     <w:sectPr>
-      <w:headerReference w:type="default" r:id="rId14"/>
-      <w:footerReference w:type="default" r:id="rId15"/>
+      <w:headerReference w:type="default" r:id="rId17"/>
+      <w:footerReference w:type="default" r:id="rId18"/>
       <w:pgSz w:w="12240" w:h="15840" w:code="1"/>
       <w:pgMar w:top="1418" w:right="720" w:bottom="720" w:left="720" w:header="709" w:footer="709" w:gutter="0"/>
       <w:cols w:space="708"/>
@@ -2644,7 +3217,7 @@
         <w:szCs w:val="20"/>
         <w:lang w:val="es-ES"/>
       </w:rPr>
-      <w:t>7</w:t>
+      <w:t>10</w:t>
     </w:r>
     <w:r>
       <w:rPr>
@@ -3518,9 +4091,10 @@
   <w:style w:type="paragraph" w:default="1" w:styleId="Normal">
     <w:name w:val="Normal"/>
     <w:qFormat/>
-    <w:rsid w:val="001D4DA0"/>
+    <w:rsid w:val="00EB6D79"/>
     <w:pPr>
       <w:spacing w:before="240" w:after="280"/>
+      <w:jc w:val="both"/>
     </w:pPr>
     <w:rPr>
       <w:rFonts w:ascii="Cambria Math" w:hAnsi="Cambria Math"/>
@@ -4040,7 +4614,7 @@
 </file>
 
 <file path=customXml/itemProps1.xml><?xml version="1.0" encoding="utf-8"?>
-<ds:datastoreItem xmlns:ds="http://schemas.openxmlformats.org/officeDocument/2006/customXml" ds:itemID="{0EF75F20-2402-4A86-BE62-D43A2C37296D}">
+<ds:datastoreItem xmlns:ds="http://schemas.openxmlformats.org/officeDocument/2006/customXml" ds:itemID="{5FC70028-F9D0-4755-8D93-31D56B5BC8EB}">
   <ds:schemaRefs>
     <ds:schemaRef ds:uri="http://schemas.openxmlformats.org/officeDocument/2006/bibliography"/>
   </ds:schemaRefs>

</xml_diff>